<commit_message>
Additional error checks, comments,  and screenshot
</commit_message>
<xml_diff>
--- a/Lab06/Lab06 Report.docx
+++ b/Lab06/Lab06 Report.docx
@@ -6,7 +6,9 @@
       <w:pPr>
         <w:pStyle w:val="Title"/>
         <w:rPr>
-          <w:noProof/>
+          <w:rFonts w:ascii="Arial" w:hAnsi="Arial" w:cs="Arial"/>
+          <w:sz w:val="24"/>
+          <w:szCs w:val="24"/>
         </w:rPr>
       </w:pPr>
       <w:r>
@@ -21,17 +23,19 @@
     <w:p>
       <w:pPr>
         <w:pStyle w:val="Title"/>
+        <w:rPr>
+          <w:sz w:val="24"/>
+          <w:szCs w:val="24"/>
+        </w:rPr>
       </w:pPr>
-      <w:bookmarkStart w:id="0" w:name="_GoBack"/>
-      <w:bookmarkEnd w:id="0"/>
       <w:r>
         <w:rPr>
           <w:noProof/>
         </w:rPr>
         <w:drawing>
-          <wp:inline distT="0" distB="0" distL="0" distR="0" wp14:anchorId="21B0566D" wp14:editId="530809A5">
-            <wp:extent cx="5886450" cy="4690293"/>
-            <wp:effectExtent l="0" t="0" r="0" b="0"/>
+          <wp:inline distT="0" distB="0" distL="0" distR="0" wp14:anchorId="3301A925" wp14:editId="40C76DD0">
+            <wp:extent cx="5676900" cy="5440364"/>
+            <wp:effectExtent l="0" t="0" r="0" b="8255"/>
             <wp:docPr id="1" name="Picture 1"/>
             <wp:cNvGraphicFramePr>
               <a:graphicFrameLocks xmlns:a="http://schemas.openxmlformats.org/drawingml/2006/main" noChangeAspect="1"/>
@@ -52,7 +56,7 @@
                   <pic:spPr>
                     <a:xfrm>
                       <a:off x="0" y="0"/>
-                      <a:ext cx="5907247" cy="4706864"/>
+                      <a:ext cx="5699934" cy="5462438"/>
                     </a:xfrm>
                     <a:prstGeom prst="rect">
                       <a:avLst/>
@@ -64,6 +68,8 @@
           </wp:inline>
         </w:drawing>
       </w:r>
+      <w:bookmarkStart w:id="0" w:name="_GoBack"/>
+      <w:bookmarkEnd w:id="0"/>
     </w:p>
     <w:p>
       <w:r>
@@ -72,8 +78,8 @@
         </w:rPr>
         <w:drawing>
           <wp:inline distT="0" distB="0" distL="0" distR="0" wp14:anchorId="74DCC632" wp14:editId="2FE4FC22">
-            <wp:extent cx="5904840" cy="4424214"/>
-            <wp:effectExtent l="0" t="0" r="1270" b="0"/>
+            <wp:extent cx="5662689" cy="4242782"/>
+            <wp:effectExtent l="0" t="0" r="0" b="5715"/>
             <wp:docPr id="2" name="Picture 2"/>
             <wp:cNvGraphicFramePr>
               <a:graphicFrameLocks xmlns:a="http://schemas.openxmlformats.org/drawingml/2006/main" noChangeAspect="1"/>
@@ -94,7 +100,7 @@
                   <pic:spPr>
                     <a:xfrm>
                       <a:off x="0" y="0"/>
-                      <a:ext cx="5909021" cy="4427347"/>
+                      <a:ext cx="5685495" cy="4259869"/>
                     </a:xfrm>
                     <a:prstGeom prst="rect">
                       <a:avLst/>
@@ -109,7 +115,7 @@
     </w:p>
     <w:sectPr>
       <w:pgSz w:w="12240" w:h="15840"/>
-      <w:pgMar w:top="720" w:right="720" w:bottom="0" w:left="720" w:header="720" w:footer="720" w:gutter="0"/>
+      <w:pgMar w:top="0" w:right="720" w:bottom="0" w:left="720" w:header="720" w:footer="720" w:gutter="0"/>
       <w:cols w:space="720"/>
       <w:docGrid w:linePitch="360"/>
     </w:sectPr>

</xml_diff>